<commit_message>
epic 5 - roman litovinskiy
</commit_message>
<xml_diff>
--- a/ai_13/roman_litovinskyi/epic 5/epic_5_pactice_and_labs_report_roman_litovinskiy.docx
+++ b/ai_13/roman_litovinskyi/epic 5/epic_5_pactice_and_labs_report_roman_litovinskiy.docx
@@ -4,55 +4,66 @@
   <w:body>
     <w:p>
       <w:pPr>
+        <w:spacing w:after="0" w:line="240" w:lineRule="auto"/>
         <w:jc w:val="center"/>
         <w:rPr>
           <w:rFonts w:ascii="Times New Roman" w:eastAsia="Times New Roman" w:hAnsi="Times New Roman" w:cs="Times New Roman"/>
+          <w:sz w:val="24"/>
+          <w:szCs w:val="24"/>
+          <w:lang w:val="uk-UA" w:eastAsia="uk-UA"/>
+        </w:rPr>
+      </w:pPr>
+      <w:r>
+        <w:rPr>
+          <w:rFonts w:ascii="Times New Roman" w:eastAsia="Times New Roman" w:hAnsi="Times New Roman" w:cs="Times New Roman"/>
+          <w:color w:val="000000"/>
           <w:sz w:val="28"/>
           <w:szCs w:val="28"/>
-        </w:rPr>
-      </w:pPr>
-      <w:r>
+          <w:lang w:val="uk-UA" w:eastAsia="uk-UA"/>
+        </w:rPr>
+        <w:t>Міністерство освіти і науки України</w:t>
+      </w:r>
+    </w:p>
+    <w:p>
+      <w:pPr>
+        <w:spacing w:after="0" w:line="240" w:lineRule="auto"/>
+        <w:jc w:val="center"/>
         <w:rPr>
           <w:rFonts w:ascii="Times New Roman" w:eastAsia="Times New Roman" w:hAnsi="Times New Roman" w:cs="Times New Roman"/>
+          <w:sz w:val="24"/>
+          <w:szCs w:val="24"/>
+          <w:lang w:val="uk-UA" w:eastAsia="uk-UA"/>
+        </w:rPr>
+      </w:pPr>
+      <w:r>
+        <w:rPr>
+          <w:rFonts w:ascii="Times New Roman" w:eastAsia="Times New Roman" w:hAnsi="Times New Roman" w:cs="Times New Roman"/>
+          <w:color w:val="000000"/>
           <w:sz w:val="28"/>
           <w:szCs w:val="28"/>
-        </w:rPr>
-        <w:t>Міністерство освіти і науки України</w:t>
-      </w:r>
-    </w:p>
-    <w:p>
-      <w:pPr>
+          <w:lang w:val="uk-UA" w:eastAsia="uk-UA"/>
+        </w:rPr>
+        <w:t>Національний університет «Львівська політехніка»</w:t>
+      </w:r>
+    </w:p>
+    <w:p>
+      <w:pPr>
+        <w:spacing w:after="0" w:line="240" w:lineRule="auto"/>
         <w:jc w:val="center"/>
         <w:rPr>
           <w:rFonts w:ascii="Times New Roman" w:eastAsia="Times New Roman" w:hAnsi="Times New Roman" w:cs="Times New Roman"/>
+          <w:sz w:val="24"/>
+          <w:szCs w:val="24"/>
+          <w:lang w:val="uk-UA" w:eastAsia="uk-UA"/>
+        </w:rPr>
+      </w:pPr>
+      <w:r>
+        <w:rPr>
+          <w:rFonts w:ascii="Times New Roman" w:eastAsia="Times New Roman" w:hAnsi="Times New Roman" w:cs="Times New Roman"/>
+          <w:color w:val="000000"/>
           <w:sz w:val="28"/>
           <w:szCs w:val="28"/>
-        </w:rPr>
-      </w:pPr>
-      <w:r>
-        <w:rPr>
-          <w:rFonts w:ascii="Times New Roman" w:eastAsia="Times New Roman" w:hAnsi="Times New Roman" w:cs="Times New Roman"/>
-          <w:sz w:val="28"/>
-          <w:szCs w:val="28"/>
-        </w:rPr>
-        <w:t>Національний університет «Львівська політехніка»</w:t>
-      </w:r>
-    </w:p>
-    <w:p>
-      <w:pPr>
-        <w:spacing w:after="0" w:line="360" w:lineRule="auto"/>
-        <w:jc w:val="center"/>
-        <w:rPr>
-          <w:rFonts w:ascii="Times New Roman" w:eastAsia="Times New Roman" w:hAnsi="Times New Roman" w:cs="Times New Roman"/>
-          <w:sz w:val="28"/>
-          <w:szCs w:val="28"/>
-        </w:rPr>
-      </w:pPr>
-      <w:r>
-        <w:rPr>
-          <w:rFonts w:ascii="Times New Roman" w:eastAsia="Times New Roman" w:hAnsi="Times New Roman" w:cs="Times New Roman"/>
-          <w:sz w:val="28"/>
-          <w:szCs w:val="28"/>
+          <w:lang w:val="uk-UA" w:eastAsia="uk-UA"/>
         </w:rPr>
         <w:t>Кафедра систем штучного інтелекту</w:t>
       </w:r>
@@ -149,141 +160,274 @@
     </w:p>
     <w:p>
       <w:pPr>
-        <w:spacing w:line="240" w:lineRule="auto"/>
+        <w:spacing w:after="0" w:line="240" w:lineRule="auto"/>
         <w:jc w:val="center"/>
+        <w:rPr>
+          <w:rFonts w:ascii="Times New Roman" w:eastAsia="Times New Roman" w:hAnsi="Times New Roman" w:cs="Times New Roman"/>
+          <w:sz w:val="24"/>
+          <w:szCs w:val="24"/>
+          <w:lang w:val="uk-UA" w:eastAsia="uk-UA"/>
+        </w:rPr>
+      </w:pPr>
+      <w:r>
         <w:rPr>
           <w:rFonts w:ascii="Times New Roman" w:eastAsia="Times New Roman" w:hAnsi="Times New Roman" w:cs="Times New Roman"/>
           <w:b/>
-          <w:sz w:val="40"/>
-          <w:szCs w:val="40"/>
-        </w:rPr>
-      </w:pPr>
+          <w:bCs/>
+          <w:color w:val="000000"/>
+          <w:sz w:val="56"/>
+          <w:szCs w:val="56"/>
+          <w:lang w:val="uk-UA" w:eastAsia="uk-UA"/>
+        </w:rPr>
+        <w:t>Звіт</w:t>
+      </w:r>
       <w:r>
         <w:rPr>
           <w:rFonts w:ascii="Times New Roman" w:eastAsia="Times New Roman" w:hAnsi="Times New Roman" w:cs="Times New Roman"/>
           <w:b/>
-          <w:sz w:val="40"/>
-          <w:szCs w:val="40"/>
-        </w:rPr>
-        <w:t>Звіт</w:t>
-      </w:r>
-    </w:p>
-    <w:p>
-      <w:pPr>
-        <w:spacing w:line="240" w:lineRule="auto"/>
-        <w:jc w:val="center"/>
-        <w:rPr>
-          <w:rFonts w:ascii="Times New Roman" w:eastAsia="Times New Roman" w:hAnsi="Times New Roman" w:cs="Times New Roman"/>
+          <w:bCs/>
+          <w:color w:val="000000"/>
           <w:sz w:val="28"/>
           <w:szCs w:val="28"/>
-        </w:rPr>
-      </w:pPr>
-      <w:r>
+          <w:lang w:val="uk-UA" w:eastAsia="uk-UA"/>
+        </w:rPr>
+        <w:t> </w:t>
+      </w:r>
+    </w:p>
+    <w:p>
+      <w:pPr>
+        <w:spacing w:after="0" w:line="240" w:lineRule="auto"/>
+        <w:jc w:val="center"/>
         <w:rPr>
           <w:rFonts w:ascii="Times New Roman" w:eastAsia="Times New Roman" w:hAnsi="Times New Roman" w:cs="Times New Roman"/>
+          <w:sz w:val="24"/>
+          <w:szCs w:val="24"/>
+          <w:lang w:val="uk-UA" w:eastAsia="uk-UA"/>
+        </w:rPr>
+      </w:pPr>
+      <w:r>
+        <w:rPr>
+          <w:rFonts w:ascii="Times New Roman" w:eastAsia="Times New Roman" w:hAnsi="Times New Roman" w:cs="Times New Roman"/>
+          <w:b/>
+          <w:bCs/>
+          <w:color w:val="000000"/>
           <w:sz w:val="28"/>
           <w:szCs w:val="28"/>
-        </w:rPr>
-        <w:t xml:space="preserve">про виконання </w:t>
-      </w:r>
-    </w:p>
-    <w:p>
-      <w:pPr>
-        <w:tabs>
-          <w:tab w:val="center" w:pos="4819"/>
-          <w:tab w:val="left" w:pos="7468"/>
-        </w:tabs>
-        <w:spacing w:line="240" w:lineRule="auto"/>
+          <w:lang w:val="uk-UA" w:eastAsia="uk-UA"/>
+        </w:rPr>
+        <w:t>про виконання лабораторних та практичних робіт блоку № 5</w:t>
+      </w:r>
+    </w:p>
+    <w:p>
+      <w:pPr>
+        <w:spacing w:after="0" w:line="240" w:lineRule="auto"/>
+        <w:jc w:val="center"/>
+        <w:rPr>
+          <w:rFonts w:ascii="Times New Roman" w:eastAsia="Times New Roman" w:hAnsi="Times New Roman" w:cs="Times New Roman"/>
+          <w:sz w:val="24"/>
+          <w:szCs w:val="24"/>
+          <w:lang w:val="uk-UA" w:eastAsia="uk-UA"/>
+        </w:rPr>
+      </w:pPr>
+      <w:r>
+        <w:rPr>
+          <w:rFonts w:ascii="Times New Roman" w:eastAsia="Times New Roman" w:hAnsi="Times New Roman" w:cs="Times New Roman"/>
+          <w:color w:val="000000"/>
+          <w:sz w:val="28"/>
+          <w:szCs w:val="28"/>
+          <w:lang w:val="uk-UA" w:eastAsia="uk-UA"/>
+        </w:rPr>
+        <w:t>На тему:  «Файли. Системи числення. Бінарні Файли. Символи і Рядкові Змінні та Текстові Файли. Стандартна бібліотека та деталі/методи роботи з файлами. Створення й використання бібліотек.»</w:t>
+      </w:r>
+    </w:p>
+    <w:p>
+      <w:pPr>
+        <w:spacing w:after="0" w:line="240" w:lineRule="auto"/>
+        <w:jc w:val="center"/>
+        <w:rPr>
+          <w:rFonts w:ascii="Times New Roman" w:eastAsia="Times New Roman" w:hAnsi="Times New Roman" w:cs="Times New Roman"/>
+          <w:sz w:val="24"/>
+          <w:szCs w:val="24"/>
+          <w:lang w:val="uk-UA" w:eastAsia="uk-UA"/>
+        </w:rPr>
+      </w:pPr>
+      <w:r>
         <w:rPr>
           <w:rFonts w:ascii="Times New Roman" w:eastAsia="Times New Roman" w:hAnsi="Times New Roman" w:cs="Times New Roman"/>
           <w:b/>
+          <w:bCs/>
+          <w:i/>
+          <w:iCs/>
+          <w:color w:val="000000"/>
           <w:sz w:val="28"/>
           <w:szCs w:val="28"/>
-        </w:rPr>
-      </w:pPr>
+          <w:lang w:val="uk-UA" w:eastAsia="uk-UA"/>
+        </w:rPr>
+        <w:t xml:space="preserve">з дисципліни: </w:t>
+      </w:r>
       <w:r>
         <w:rPr>
           <w:rFonts w:ascii="Times New Roman" w:eastAsia="Times New Roman" w:hAnsi="Times New Roman" w:cs="Times New Roman"/>
-          <w:b/>
+          <w:color w:val="000000"/>
           <w:sz w:val="28"/>
           <w:szCs w:val="28"/>
-        </w:rPr>
-        <w:tab/>
-        <w:t>Лабораторних та практичних робіт № 5</w:t>
-      </w:r>
-    </w:p>
-    <w:p>
-      <w:pPr>
-        <w:spacing w:line="240" w:lineRule="auto"/>
+          <w:lang w:val="uk-UA" w:eastAsia="uk-UA"/>
+        </w:rPr>
+        <w:t>«Мови та парадигми програмування»</w:t>
+      </w:r>
+    </w:p>
+    <w:p>
+      <w:pPr>
+        <w:spacing w:after="0" w:line="240" w:lineRule="auto"/>
         <w:jc w:val="center"/>
         <w:rPr>
           <w:rFonts w:ascii="Times New Roman" w:eastAsia="Times New Roman" w:hAnsi="Times New Roman" w:cs="Times New Roman"/>
+          <w:sz w:val="24"/>
+          <w:szCs w:val="24"/>
+          <w:lang w:val="uk-UA" w:eastAsia="uk-UA"/>
+        </w:rPr>
+      </w:pPr>
+      <w:r>
+        <w:rPr>
+          <w:rFonts w:ascii="Times New Roman" w:eastAsia="Times New Roman" w:hAnsi="Times New Roman" w:cs="Times New Roman"/>
+          <w:color w:val="000000"/>
           <w:sz w:val="28"/>
           <w:szCs w:val="28"/>
-        </w:rPr>
-      </w:pPr>
-      <w:r>
+          <w:lang w:val="uk-UA" w:eastAsia="uk-UA"/>
+        </w:rPr>
+        <w:t>до:</w:t>
+      </w:r>
+    </w:p>
+    <w:p>
+      <w:pPr>
+        <w:spacing w:after="0" w:line="240" w:lineRule="auto"/>
+        <w:jc w:val="center"/>
         <w:rPr>
           <w:rFonts w:ascii="Times New Roman" w:eastAsia="Times New Roman" w:hAnsi="Times New Roman" w:cs="Times New Roman"/>
-          <w:b/>
-          <w:i/>
+          <w:sz w:val="24"/>
+          <w:szCs w:val="24"/>
+          <w:lang w:val="uk-UA" w:eastAsia="uk-UA"/>
+        </w:rPr>
+      </w:pPr>
+      <w:r>
+        <w:rPr>
+          <w:rFonts w:ascii="Times New Roman" w:eastAsia="Times New Roman" w:hAnsi="Times New Roman" w:cs="Times New Roman"/>
+          <w:color w:val="000000"/>
           <w:sz w:val="28"/>
           <w:szCs w:val="28"/>
-        </w:rPr>
-        <w:t xml:space="preserve">з дисципліни: </w:t>
-      </w:r>
-      <w:r>
+          <w:lang w:val="uk-UA" w:eastAsia="uk-UA"/>
+        </w:rPr>
+        <w:t>ВНС Лабораторної Роботи № 6 </w:t>
+      </w:r>
+    </w:p>
+    <w:p>
+      <w:pPr>
+        <w:spacing w:after="0" w:line="240" w:lineRule="auto"/>
+        <w:jc w:val="center"/>
         <w:rPr>
           <w:rFonts w:ascii="Times New Roman" w:eastAsia="Times New Roman" w:hAnsi="Times New Roman" w:cs="Times New Roman"/>
+          <w:sz w:val="24"/>
+          <w:szCs w:val="24"/>
+          <w:lang w:val="uk-UA" w:eastAsia="uk-UA"/>
+        </w:rPr>
+      </w:pPr>
+      <w:r>
+        <w:rPr>
+          <w:rFonts w:ascii="Times New Roman" w:eastAsia="Times New Roman" w:hAnsi="Times New Roman" w:cs="Times New Roman"/>
+          <w:color w:val="000000"/>
           <w:sz w:val="28"/>
           <w:szCs w:val="28"/>
-        </w:rPr>
-        <w:t>«Мови та парадигми програмування»</w:t>
-      </w:r>
-    </w:p>
-    <w:p>
-      <w:pPr>
-        <w:spacing w:line="240" w:lineRule="auto"/>
+          <w:lang w:val="uk-UA" w:eastAsia="uk-UA"/>
+        </w:rPr>
+        <w:t>ВНС Лабораторної Роботи № 8</w:t>
+      </w:r>
+    </w:p>
+    <w:p>
+      <w:pPr>
+        <w:spacing w:after="0" w:line="240" w:lineRule="auto"/>
         <w:jc w:val="center"/>
         <w:rPr>
           <w:rFonts w:ascii="Times New Roman" w:eastAsia="Times New Roman" w:hAnsi="Times New Roman" w:cs="Times New Roman"/>
+          <w:sz w:val="24"/>
+          <w:szCs w:val="24"/>
+          <w:lang w:val="uk-UA" w:eastAsia="uk-UA"/>
+        </w:rPr>
+      </w:pPr>
+      <w:r>
+        <w:rPr>
+          <w:rFonts w:ascii="Times New Roman" w:eastAsia="Times New Roman" w:hAnsi="Times New Roman" w:cs="Times New Roman"/>
+          <w:color w:val="000000"/>
           <w:sz w:val="28"/>
           <w:szCs w:val="28"/>
-        </w:rPr>
-      </w:pPr>
-      <w:r>
+          <w:lang w:val="uk-UA" w:eastAsia="uk-UA"/>
+        </w:rPr>
+        <w:t>ВНС Лабораторної Роботи № 9</w:t>
+      </w:r>
+    </w:p>
+    <w:p>
+      <w:pPr>
+        <w:spacing w:after="0" w:line="240" w:lineRule="auto"/>
+        <w:jc w:val="center"/>
         <w:rPr>
           <w:rFonts w:ascii="Times New Roman" w:eastAsia="Times New Roman" w:hAnsi="Times New Roman" w:cs="Times New Roman"/>
-          <w:b/>
-          <w:i/>
+          <w:sz w:val="24"/>
+          <w:szCs w:val="24"/>
+          <w:lang w:val="uk-UA" w:eastAsia="uk-UA"/>
+        </w:rPr>
+      </w:pPr>
+      <w:r>
+        <w:rPr>
+          <w:rFonts w:ascii="Times New Roman" w:eastAsia="Times New Roman" w:hAnsi="Times New Roman" w:cs="Times New Roman"/>
+          <w:color w:val="000000"/>
           <w:sz w:val="28"/>
           <w:szCs w:val="28"/>
-        </w:rPr>
-        <w:t>з розділу</w:t>
-      </w:r>
-      <w:r>
+          <w:lang w:val="uk-UA" w:eastAsia="uk-UA"/>
+        </w:rPr>
+        <w:t>Алготестер Лабораторної Роботи №4</w:t>
+      </w:r>
+    </w:p>
+    <w:p>
+      <w:pPr>
+        <w:spacing w:after="0" w:line="240" w:lineRule="auto"/>
+        <w:jc w:val="center"/>
         <w:rPr>
           <w:rFonts w:ascii="Times New Roman" w:eastAsia="Times New Roman" w:hAnsi="Times New Roman" w:cs="Times New Roman"/>
+          <w:sz w:val="24"/>
+          <w:szCs w:val="24"/>
+          <w:lang w:val="uk-UA" w:eastAsia="uk-UA"/>
+        </w:rPr>
+      </w:pPr>
+      <w:r>
+        <w:rPr>
+          <w:rFonts w:ascii="Times New Roman" w:eastAsia="Times New Roman" w:hAnsi="Times New Roman" w:cs="Times New Roman"/>
+          <w:color w:val="000000"/>
           <w:sz w:val="28"/>
           <w:szCs w:val="28"/>
-        </w:rPr>
-        <w:t>:  «</w:t>
-      </w:r>
-      <w:r>
+          <w:lang w:val="uk-UA" w:eastAsia="uk-UA"/>
+        </w:rPr>
+        <w:t>Алготестер Лабораторної Роботи №6</w:t>
+      </w:r>
+    </w:p>
+    <w:p>
+      <w:pPr>
+        <w:spacing w:after="0" w:line="240" w:lineRule="auto"/>
+        <w:jc w:val="center"/>
         <w:rPr>
           <w:rFonts w:ascii="Times New Roman" w:eastAsia="Times New Roman" w:hAnsi="Times New Roman" w:cs="Times New Roman"/>
+          <w:sz w:val="24"/>
+          <w:szCs w:val="24"/>
+          <w:lang w:val="uk-UA" w:eastAsia="uk-UA"/>
+        </w:rPr>
+      </w:pPr>
+      <w:r>
+        <w:rPr>
+          <w:rFonts w:ascii="Times New Roman" w:eastAsia="Times New Roman" w:hAnsi="Times New Roman" w:cs="Times New Roman"/>
+          <w:color w:val="000000"/>
           <w:sz w:val="28"/>
           <w:szCs w:val="28"/>
-        </w:rPr>
-        <w:t>Файли. Символи і Рядкові Змінні та Текстові Файли. Стандартна бібліотека та деталі/методи роботи з файлами. Створення й використання бібліотек.</w:t>
-      </w:r>
-      <w:r>
-        <w:rPr>
-          <w:rFonts w:ascii="Times New Roman" w:eastAsia="Times New Roman" w:hAnsi="Times New Roman" w:cs="Times New Roman"/>
-          <w:sz w:val="28"/>
-          <w:szCs w:val="28"/>
-        </w:rPr>
-        <w:t>»</w:t>
+          <w:lang w:val="uk-UA" w:eastAsia="uk-UA"/>
+        </w:rPr>
+        <w:t>Практичних Робіт №5</w:t>
       </w:r>
     </w:p>
     <w:p>
@@ -298,6 +442,8 @@
           <w:szCs w:val="28"/>
         </w:rPr>
       </w:pPr>
+      <w:bookmarkStart w:id="0" w:name="_GoBack"/>
+      <w:bookmarkEnd w:id="0"/>
     </w:p>
     <w:p>
       <w:pPr>
@@ -1828,7 +1974,29 @@
           <w:sz w:val="24"/>
           <w:szCs w:val="24"/>
         </w:rPr>
-        <w:t>Завдання №2  Перегляд вимог та проектування</w:t>
+        <w:t>Завдання №</w:t>
+      </w:r>
+      <w:proofErr w:type="gramStart"/>
+      <w:r>
+        <w:rPr>
+          <w:rFonts w:ascii="Times New Roman" w:eastAsia="Times New Roman" w:hAnsi="Times New Roman" w:cs="Times New Roman"/>
+          <w:b/>
+          <w:bCs/>
+          <w:sz w:val="24"/>
+          <w:szCs w:val="24"/>
+        </w:rPr>
+        <w:t>2  Перегляд</w:t>
+      </w:r>
+      <w:proofErr w:type="gramEnd"/>
+      <w:r>
+        <w:rPr>
+          <w:rFonts w:ascii="Times New Roman" w:eastAsia="Times New Roman" w:hAnsi="Times New Roman" w:cs="Times New Roman"/>
+          <w:b/>
+          <w:bCs/>
+          <w:sz w:val="24"/>
+          <w:szCs w:val="24"/>
+        </w:rPr>
+        <w:t xml:space="preserve"> вимог та проектування</w:t>
       </w:r>
     </w:p>
     <w:p>
@@ -2003,8 +2171,19 @@
           <w:sz w:val="24"/>
           <w:szCs w:val="24"/>
         </w:rPr>
-        <w:t>Деталі завдання :</w:t>
-      </w:r>
+        <w:t xml:space="preserve">Деталі </w:t>
+      </w:r>
+      <w:proofErr w:type="gramStart"/>
+      <w:r>
+        <w:rPr>
+          <w:rFonts w:ascii="Times New Roman" w:eastAsia="Times New Roman" w:hAnsi="Times New Roman" w:cs="Times New Roman"/>
+          <w:color w:val="000000"/>
+          <w:sz w:val="24"/>
+          <w:szCs w:val="24"/>
+        </w:rPr>
+        <w:t>завдання :</w:t>
+      </w:r>
+      <w:proofErr w:type="gramEnd"/>
     </w:p>
     <w:p>
       <w:pPr>
@@ -2668,7 +2847,7 @@
         </w:rPr>
         <w:tab/>
       </w:r>
-      <w:bookmarkStart w:id="0" w:name="_Hlk152803356"/>
+      <w:bookmarkStart w:id="1" w:name="_Hlk152803356"/>
       <w:r>
         <w:rPr>
           <w:rFonts w:ascii="Times New Roman" w:eastAsia="Times New Roman" w:hAnsi="Times New Roman" w:cs="Times New Roman"/>
@@ -2677,7 +2856,7 @@
         </w:rPr>
         <w:t>Для розв’язку необхідно використовувати засоби STL</w:t>
       </w:r>
-      <w:bookmarkEnd w:id="0"/>
+      <w:bookmarkEnd w:id="1"/>
     </w:p>
     <w:p>
       <w:pPr>
@@ -2805,53 +2984,55 @@
           <w:sz w:val="24"/>
           <w:szCs w:val="24"/>
         </w:rPr>
-        <w:t xml:space="preserve">Деталі завдання : </w:t>
-      </w:r>
-    </w:p>
-    <w:p>
-      <w:pPr>
-        <w:spacing w:after="0" w:line="240" w:lineRule="auto"/>
-        <w:ind w:left="720"/>
+        <w:t xml:space="preserve">Деталі </w:t>
+      </w:r>
+      <w:proofErr w:type="gramStart"/>
+      <w:r>
         <w:rPr>
           <w:rFonts w:ascii="Times New Roman" w:eastAsia="Times New Roman" w:hAnsi="Times New Roman" w:cs="Times New Roman"/>
           <w:sz w:val="24"/>
           <w:szCs w:val="24"/>
         </w:rPr>
-      </w:pPr>
-    </w:p>
-    <w:p>
-      <w:pPr>
-        <w:spacing w:after="0" w:line="240" w:lineRule="auto"/>
-        <w:ind w:left="720"/>
+        <w:t>завдання :</w:t>
+      </w:r>
+      <w:proofErr w:type="gramEnd"/>
+      <w:r>
         <w:rPr>
           <w:rFonts w:ascii="Times New Roman" w:eastAsia="Times New Roman" w:hAnsi="Times New Roman" w:cs="Times New Roman"/>
           <w:sz w:val="24"/>
           <w:szCs w:val="24"/>
         </w:rPr>
-      </w:pPr>
-      <w:r>
+        <w:t xml:space="preserve"> </w:t>
+      </w:r>
+    </w:p>
+    <w:p>
+      <w:pPr>
+        <w:spacing w:after="0" w:line="240" w:lineRule="auto"/>
+        <w:ind w:left="720"/>
         <w:rPr>
           <w:rFonts w:ascii="Times New Roman" w:eastAsia="Times New Roman" w:hAnsi="Times New Roman" w:cs="Times New Roman"/>
           <w:sz w:val="24"/>
           <w:szCs w:val="24"/>
         </w:rPr>
-        <w:t>Вам дано N слiв та число K.</w:t>
-      </w:r>
-      <w:r>
+      </w:pPr>
+    </w:p>
+    <w:p>
+      <w:pPr>
+        <w:spacing w:after="0" w:line="240" w:lineRule="auto"/>
+        <w:ind w:left="720"/>
         <w:rPr>
           <w:rFonts w:ascii="Times New Roman" w:eastAsia="Times New Roman" w:hAnsi="Times New Roman" w:cs="Times New Roman"/>
           <w:sz w:val="24"/>
           <w:szCs w:val="24"/>
         </w:rPr>
-        <w:t xml:space="preserve"> </w:t>
-      </w:r>
+      </w:pPr>
       <w:r>
         <w:rPr>
           <w:rFonts w:ascii="Times New Roman" w:eastAsia="Times New Roman" w:hAnsi="Times New Roman" w:cs="Times New Roman"/>
           <w:sz w:val="24"/>
           <w:szCs w:val="24"/>
         </w:rPr>
-        <w:t>Ваше завдання перечислити букви в словах, якi зустрiчаються в текстi бiльше-рiвне нiж K</w:t>
+        <w:t>Вам дано N слiв та число K.</w:t>
       </w:r>
       <w:r>
         <w:rPr>
@@ -2867,48 +3048,62 @@
           <w:sz w:val="24"/>
           <w:szCs w:val="24"/>
         </w:rPr>
-        <w:t>разiв</w:t>
-      </w:r>
-    </w:p>
-    <w:p>
-      <w:pPr>
-        <w:spacing w:after="0" w:line="240" w:lineRule="auto"/>
-        <w:ind w:left="720"/>
+        <w:t>Ваше завдання перечислити букви в словах, якi зустрiчаються в текстi бiльше-рiвне нiж K</w:t>
+      </w:r>
+      <w:r>
         <w:rPr>
           <w:rFonts w:ascii="Times New Roman" w:eastAsia="Times New Roman" w:hAnsi="Times New Roman" w:cs="Times New Roman"/>
           <w:sz w:val="24"/>
           <w:szCs w:val="24"/>
         </w:rPr>
-      </w:pPr>
-    </w:p>
-    <w:p>
-      <w:pPr>
-        <w:spacing w:after="0" w:line="240" w:lineRule="auto"/>
+        <w:t xml:space="preserve"> </w:t>
+      </w:r>
+      <w:r>
         <w:rPr>
           <w:rFonts w:ascii="Times New Roman" w:eastAsia="Times New Roman" w:hAnsi="Times New Roman" w:cs="Times New Roman"/>
           <w:sz w:val="24"/>
           <w:szCs w:val="24"/>
         </w:rPr>
-      </w:pPr>
-      <w:r>
+        <w:t>разiв</w:t>
+      </w:r>
+    </w:p>
+    <w:p>
+      <w:pPr>
+        <w:spacing w:after="0" w:line="240" w:lineRule="auto"/>
+        <w:ind w:left="720"/>
         <w:rPr>
           <w:rFonts w:ascii="Times New Roman" w:eastAsia="Times New Roman" w:hAnsi="Times New Roman" w:cs="Times New Roman"/>
           <w:sz w:val="24"/>
           <w:szCs w:val="24"/>
         </w:rPr>
-        <w:t xml:space="preserve">      -</w:t>
-      </w:r>
-      <w:r>
+      </w:pPr>
+    </w:p>
+    <w:p>
+      <w:pPr>
+        <w:spacing w:after="0" w:line="240" w:lineRule="auto"/>
         <w:rPr>
           <w:rFonts w:ascii="Times New Roman" w:eastAsia="Times New Roman" w:hAnsi="Times New Roman" w:cs="Times New Roman"/>
           <w:sz w:val="24"/>
           <w:szCs w:val="24"/>
         </w:rPr>
+      </w:pPr>
+      <w:r>
+        <w:rPr>
+          <w:rFonts w:ascii="Times New Roman" w:eastAsia="Times New Roman" w:hAnsi="Times New Roman" w:cs="Times New Roman"/>
+          <w:sz w:val="24"/>
+          <w:szCs w:val="24"/>
+        </w:rPr>
+        <w:t xml:space="preserve">      -</w:t>
+      </w:r>
+      <w:r>
+        <w:rPr>
+          <w:rFonts w:ascii="Times New Roman" w:eastAsia="Times New Roman" w:hAnsi="Times New Roman" w:cs="Times New Roman"/>
+          <w:sz w:val="24"/>
+          <w:szCs w:val="24"/>
+        </w:rPr>
         <w:tab/>
         <w:t xml:space="preserve">Важливі деталі для врахування при імплементації програми: </w:t>
       </w:r>
-      <w:bookmarkStart w:id="1" w:name="_GoBack"/>
-      <w:bookmarkEnd w:id="1"/>
     </w:p>
     <w:p>
       <w:pPr>
@@ -3079,7 +3274,25 @@
           <w:sz w:val="24"/>
           <w:szCs w:val="24"/>
         </w:rPr>
-        <w:t xml:space="preserve">Деталі завдання : </w:t>
+        <w:t xml:space="preserve">Деталі </w:t>
+      </w:r>
+      <w:proofErr w:type="gramStart"/>
+      <w:r>
+        <w:rPr>
+          <w:rFonts w:ascii="Times New Roman" w:eastAsia="Times New Roman" w:hAnsi="Times New Roman" w:cs="Times New Roman"/>
+          <w:sz w:val="24"/>
+          <w:szCs w:val="24"/>
+        </w:rPr>
+        <w:t>завдання :</w:t>
+      </w:r>
+      <w:proofErr w:type="gramEnd"/>
+      <w:r>
+        <w:rPr>
+          <w:rFonts w:ascii="Times New Roman" w:eastAsia="Times New Roman" w:hAnsi="Times New Roman" w:cs="Times New Roman"/>
+          <w:sz w:val="24"/>
+          <w:szCs w:val="24"/>
+        </w:rPr>
+        <w:t xml:space="preserve"> </w:t>
       </w:r>
     </w:p>
     <w:p>
@@ -35548,8 +35761,10 @@
       <w:r>
         <w:rPr>
           <w:rFonts w:ascii="Times New Roman" w:eastAsia="Times New Roman" w:hAnsi="Times New Roman" w:cs="Times New Roman"/>
+          <w:noProof/>
           <w:sz w:val="24"/>
           <w:szCs w:val="24"/>
+          <w:lang w:val="uk-UA" w:eastAsia="uk-UA"/>
         </w:rPr>
         <w:drawing>
           <wp:inline distT="0" distB="0" distL="0" distR="0" wp14:anchorId="22A1D6B2" wp14:editId="10F8D047">
@@ -35652,7 +35867,9 @@
           <w:rFonts w:ascii="Times New Roman" w:hAnsi="Times New Roman" w:cs="Times New Roman"/>
           <w:b/>
           <w:bCs/>
+          <w:noProof/>
           <w:color w:val="000000"/>
+          <w:lang w:val="uk-UA" w:eastAsia="uk-UA"/>
         </w:rPr>
         <w:drawing>
           <wp:inline distT="0" distB="0" distL="0" distR="0" wp14:anchorId="1176E758" wp14:editId="21B38D62">
@@ -36017,7 +36234,7 @@
         <w:sz w:val="28"/>
         <w:szCs w:val="28"/>
       </w:rPr>
-      <w:t>16</w:t>
+      <w:t>2</w:t>
     </w:r>
     <w:r>
       <w:rPr>

</xml_diff>